<commit_message>
start workshop with media
</commit_message>
<xml_diff>
--- a/English/HW13/Practice - Present Perfect Continuous.docx
+++ b/English/HW13/Practice - Present Perfect Continuous.docx
@@ -1561,48 +1561,36 @@
         </w:rPr>
         <w:t xml:space="preserve">Olga: Rose! What are you doing here? I </w:t>
       </w:r>
-      <w:proofErr w:type="spellStart"/>
-      <w:r>
-        <w:rPr>
-          <w:rFonts w:ascii="Georgia" w:eastAsia="Times New Roman" w:hAnsi="Georgia" w:cs="Times New Roman"/>
-          <w:color w:val="000000"/>
-          <w:sz w:val="26"/>
-          <w:szCs w:val="26"/>
-          <w:lang w:val="en-US" w:eastAsia="ru-RU"/>
-        </w:rPr>
-        <w:t>ha</w:t>
-      </w:r>
-      <w:r>
-        <w:rPr>
-          <w:rFonts w:ascii="Georgia" w:eastAsia="Times New Roman" w:hAnsi="Georgia" w:cs="Times New Roman"/>
-          <w:color w:val="000000"/>
-          <w:sz w:val="26"/>
-          <w:szCs w:val="26"/>
-          <w:lang w:val="en-US" w:eastAsia="ru-RU"/>
-        </w:rPr>
-        <w:t>ve</w:t>
-      </w:r>
-      <w:r>
-        <w:rPr>
-          <w:rFonts w:ascii="Georgia" w:eastAsia="Times New Roman" w:hAnsi="Georgia" w:cs="Times New Roman"/>
-          <w:color w:val="000000"/>
-          <w:sz w:val="26"/>
-          <w:szCs w:val="26"/>
-          <w:lang w:val="en-US" w:eastAsia="ru-RU"/>
-        </w:rPr>
-        <w:t>_</w:t>
-      </w:r>
-      <w:r>
-        <w:rPr>
-          <w:rFonts w:ascii="Georgia" w:eastAsia="Times New Roman" w:hAnsi="Georgia" w:cs="Times New Roman"/>
-          <w:color w:val="000000"/>
-          <w:sz w:val="26"/>
-          <w:szCs w:val="26"/>
-          <w:lang w:val="en-US" w:eastAsia="ru-RU"/>
-        </w:rPr>
-        <w:t>waited</w:t>
-      </w:r>
-      <w:proofErr w:type="spellEnd"/>
+      <w:r>
+        <w:rPr>
+          <w:rFonts w:ascii="Georgia" w:eastAsia="Times New Roman" w:hAnsi="Georgia" w:cs="Times New Roman"/>
+          <w:color w:val="000000"/>
+          <w:sz w:val="26"/>
+          <w:szCs w:val="26"/>
+          <w:lang w:val="en-US" w:eastAsia="ru-RU"/>
+        </w:rPr>
+        <w:t>have</w:t>
+      </w:r>
+      <w:r>
+        <w:rPr>
+          <w:rFonts w:ascii="Georgia" w:eastAsia="Times New Roman" w:hAnsi="Georgia" w:cs="Times New Roman"/>
+          <w:color w:val="000000"/>
+          <w:sz w:val="26"/>
+          <w:szCs w:val="26"/>
+          <w:lang w:val="en-US" w:eastAsia="ru-RU"/>
+        </w:rPr>
+        <w:t xml:space="preserve"> </w:t>
+      </w:r>
+      <w:r>
+        <w:rPr>
+          <w:rFonts w:ascii="Georgia" w:eastAsia="Times New Roman" w:hAnsi="Georgia" w:cs="Times New Roman"/>
+          <w:color w:val="000000"/>
+          <w:sz w:val="26"/>
+          <w:szCs w:val="26"/>
+          <w:lang w:val="en-US" w:eastAsia="ru-RU"/>
+        </w:rPr>
+        <w:t>waiting</w:t>
+      </w:r>
       <w:r>
         <w:rPr>
           <w:rFonts w:ascii="Georgia" w:eastAsia="Times New Roman" w:hAnsi="Georgia" w:cs="Times New Roman"/>
@@ -1637,50 +1625,36 @@
         </w:rPr>
         <w:t xml:space="preserve">Rose: I’m sorry, Olga. I </w:t>
       </w:r>
-      <w:proofErr w:type="spellStart"/>
-      <w:r>
-        <w:rPr>
-          <w:rFonts w:ascii="Georgia" w:eastAsia="Times New Roman" w:hAnsi="Georgia" w:cs="Times New Roman"/>
-          <w:color w:val="000000"/>
-          <w:sz w:val="26"/>
-          <w:szCs w:val="26"/>
-          <w:lang w:val="en-US" w:eastAsia="ru-RU"/>
-        </w:rPr>
-        <w:t>ha</w:t>
-      </w:r>
-      <w:r>
-        <w:rPr>
-          <w:rFonts w:ascii="Georgia" w:eastAsia="Times New Roman" w:hAnsi="Georgia" w:cs="Times New Roman"/>
-          <w:color w:val="000000"/>
-          <w:sz w:val="26"/>
-          <w:szCs w:val="26"/>
-          <w:lang w:val="en-US" w:eastAsia="ru-RU"/>
-        </w:rPr>
-        <w:t>ve</w:t>
-      </w:r>
-      <w:bookmarkStart w:id="0" w:name="_GoBack"/>
-      <w:bookmarkEnd w:id="0"/>
-      <w:r>
-        <w:rPr>
-          <w:rFonts w:ascii="Georgia" w:eastAsia="Times New Roman" w:hAnsi="Georgia" w:cs="Times New Roman"/>
-          <w:color w:val="000000"/>
-          <w:sz w:val="26"/>
-          <w:szCs w:val="26"/>
-          <w:lang w:val="en-US" w:eastAsia="ru-RU"/>
-        </w:rPr>
-        <w:t>_</w:t>
-      </w:r>
-      <w:r>
-        <w:rPr>
-          <w:rFonts w:ascii="Georgia" w:eastAsia="Times New Roman" w:hAnsi="Georgia" w:cs="Times New Roman"/>
-          <w:color w:val="000000"/>
-          <w:sz w:val="26"/>
-          <w:szCs w:val="26"/>
-          <w:lang w:val="en-US" w:eastAsia="ru-RU"/>
-        </w:rPr>
-        <w:t>tryed</w:t>
-      </w:r>
-      <w:proofErr w:type="spellEnd"/>
+      <w:r>
+        <w:rPr>
+          <w:rFonts w:ascii="Georgia" w:eastAsia="Times New Roman" w:hAnsi="Georgia" w:cs="Times New Roman"/>
+          <w:color w:val="000000"/>
+          <w:sz w:val="26"/>
+          <w:szCs w:val="26"/>
+          <w:lang w:val="en-US" w:eastAsia="ru-RU"/>
+        </w:rPr>
+        <w:t>have</w:t>
+      </w:r>
+      <w:r>
+        <w:rPr>
+          <w:rFonts w:ascii="Georgia" w:eastAsia="Times New Roman" w:hAnsi="Georgia" w:cs="Times New Roman"/>
+          <w:color w:val="000000"/>
+          <w:sz w:val="26"/>
+          <w:szCs w:val="26"/>
+          <w:lang w:val="en-US" w:eastAsia="ru-RU"/>
+        </w:rPr>
+        <w:t xml:space="preserve"> </w:t>
+      </w:r>
+      <w:r>
+        <w:rPr>
+          <w:rFonts w:ascii="Georgia" w:eastAsia="Times New Roman" w:hAnsi="Georgia" w:cs="Times New Roman"/>
+          <w:color w:val="000000"/>
+          <w:sz w:val="26"/>
+          <w:szCs w:val="26"/>
+          <w:lang w:val="en-US" w:eastAsia="ru-RU"/>
+        </w:rPr>
+        <w:t>trying</w:t>
+      </w:r>
       <w:r>
         <w:rPr>
           <w:rFonts w:ascii="Georgia" w:eastAsia="Times New Roman" w:hAnsi="Georgia" w:cs="Times New Roman"/>
@@ -1793,50 +1767,26 @@
         </w:rPr>
         <w:t xml:space="preserve">Molly:   </w:t>
       </w:r>
-      <w:proofErr w:type="spellStart"/>
-      <w:r>
-        <w:rPr>
-          <w:rFonts w:ascii="Georgia" w:eastAsia="Times New Roman" w:hAnsi="Georgia" w:cs="Times New Roman"/>
-          <w:color w:val="000000"/>
-          <w:sz w:val="26"/>
-          <w:szCs w:val="26"/>
-          <w:lang w:val="en-US" w:eastAsia="ru-RU"/>
-        </w:rPr>
-        <w:t>I_</w:t>
-      </w:r>
-      <w:r>
-        <w:rPr>
-          <w:rFonts w:ascii="Georgia" w:eastAsia="Times New Roman" w:hAnsi="Georgia" w:cs="Times New Roman"/>
-          <w:color w:val="000000"/>
-          <w:sz w:val="26"/>
-          <w:szCs w:val="26"/>
-          <w:lang w:val="en-US" w:eastAsia="ru-RU"/>
-        </w:rPr>
-        <w:t>had</w:t>
-      </w:r>
-      <w:proofErr w:type="spellEnd"/>
-      <w:r>
-        <w:rPr>
-          <w:rFonts w:ascii="Georgia" w:eastAsia="Times New Roman" w:hAnsi="Georgia" w:cs="Times New Roman"/>
-          <w:color w:val="000000"/>
-          <w:sz w:val="26"/>
-          <w:szCs w:val="26"/>
-          <w:lang w:val="en-US" w:eastAsia="ru-RU"/>
-        </w:rPr>
-        <w:t xml:space="preserve"> </w:t>
-      </w:r>
-      <w:proofErr w:type="spellStart"/>
-      <w:r>
-        <w:rPr>
-          <w:rFonts w:ascii="Georgia" w:eastAsia="Times New Roman" w:hAnsi="Georgia" w:cs="Times New Roman"/>
-          <w:color w:val="000000"/>
-          <w:sz w:val="26"/>
-          <w:szCs w:val="26"/>
-          <w:lang w:val="en-US" w:eastAsia="ru-RU"/>
-        </w:rPr>
-        <w:t>tryed</w:t>
-      </w:r>
-      <w:proofErr w:type="spellEnd"/>
+      <w:r>
+        <w:rPr>
+          <w:rFonts w:ascii="Georgia" w:eastAsia="Times New Roman" w:hAnsi="Georgia" w:cs="Times New Roman"/>
+          <w:color w:val="000000"/>
+          <w:sz w:val="26"/>
+          <w:szCs w:val="26"/>
+          <w:lang w:val="en-US" w:eastAsia="ru-RU"/>
+        </w:rPr>
+        <w:t xml:space="preserve">I </w:t>
+      </w:r>
+      <w:r>
+        <w:rPr>
+          <w:rFonts w:ascii="Georgia" w:eastAsia="Times New Roman" w:hAnsi="Georgia" w:cs="Times New Roman"/>
+          <w:color w:val="000000"/>
+          <w:sz w:val="26"/>
+          <w:szCs w:val="26"/>
+          <w:lang w:val="en-US" w:eastAsia="ru-RU"/>
+        </w:rPr>
+        <w:t>have trying</w:t>
+      </w:r>
       <w:r>
         <w:rPr>
           <w:rFonts w:ascii="Georgia" w:eastAsia="Times New Roman" w:hAnsi="Georgia" w:cs="Times New Roman"/>
@@ -1890,20 +1840,8 @@
           <w:szCs w:val="26"/>
           <w:lang w:val="en-US" w:eastAsia="ru-RU"/>
         </w:rPr>
-        <w:t xml:space="preserve">had </w:t>
-      </w:r>
-      <w:proofErr w:type="spellStart"/>
-      <w:r>
-        <w:rPr>
-          <w:rFonts w:ascii="Georgia" w:eastAsia="Times New Roman" w:hAnsi="Georgia" w:cs="Times New Roman"/>
-          <w:color w:val="000000"/>
-          <w:sz w:val="26"/>
-          <w:szCs w:val="26"/>
-          <w:lang w:val="en-US" w:eastAsia="ru-RU"/>
-        </w:rPr>
-        <w:t>sitten</w:t>
-      </w:r>
-      <w:proofErr w:type="spellEnd"/>
+        <w:t>have sitting</w:t>
+      </w:r>
       <w:r>
         <w:rPr>
           <w:rFonts w:ascii="Georgia" w:eastAsia="Times New Roman" w:hAnsi="Georgia" w:cs="Times New Roman"/>
@@ -1992,7 +1930,17 @@
           <w:szCs w:val="26"/>
           <w:lang w:val="en-US" w:eastAsia="ru-RU"/>
         </w:rPr>
-        <w:t>had talked</w:t>
+        <w:t>ha</w:t>
+      </w:r>
+      <w:r>
+        <w:rPr>
+          <w:rFonts w:ascii="Georgia" w:eastAsia="Times New Roman" w:hAnsi="Georgia" w:cs="Times New Roman"/>
+          <w:color w:val="000000"/>
+          <w:sz w:val="26"/>
+          <w:szCs w:val="26"/>
+          <w:lang w:val="en-US" w:eastAsia="ru-RU"/>
+        </w:rPr>
+        <w:t>s talking</w:t>
       </w:r>
       <w:r>
         <w:rPr>
@@ -2254,7 +2202,57 @@
           <w:szCs w:val="26"/>
           <w:lang w:val="en-US" w:eastAsia="ru-RU"/>
         </w:rPr>
-        <w:t xml:space="preserve"> Had you fought again?</w:t>
+        <w:t xml:space="preserve"> Have</w:t>
+      </w:r>
+      <w:r>
+        <w:rPr>
+          <w:rFonts w:ascii="Georgia" w:eastAsia="Times New Roman" w:hAnsi="Georgia" w:cs="Times New Roman"/>
+          <w:color w:val="000000"/>
+          <w:sz w:val="26"/>
+          <w:szCs w:val="26"/>
+          <w:lang w:val="en-US" w:eastAsia="ru-RU"/>
+        </w:rPr>
+        <w:t xml:space="preserve"> you</w:t>
+      </w:r>
+      <w:r>
+        <w:rPr>
+          <w:rFonts w:ascii="Georgia" w:eastAsia="Times New Roman" w:hAnsi="Georgia" w:cs="Times New Roman"/>
+          <w:color w:val="000000"/>
+          <w:sz w:val="26"/>
+          <w:szCs w:val="26"/>
+          <w:lang w:val="en-US" w:eastAsia="ru-RU"/>
+        </w:rPr>
+        <w:t xml:space="preserve"> been</w:t>
+      </w:r>
+      <w:r>
+        <w:rPr>
+          <w:rFonts w:ascii="Georgia" w:eastAsia="Times New Roman" w:hAnsi="Georgia" w:cs="Times New Roman"/>
+          <w:color w:val="000000"/>
+          <w:sz w:val="26"/>
+          <w:szCs w:val="26"/>
+          <w:lang w:val="en-US" w:eastAsia="ru-RU"/>
+        </w:rPr>
+        <w:t xml:space="preserve"> </w:t>
+      </w:r>
+      <w:r>
+        <w:rPr>
+          <w:rFonts w:ascii="Georgia" w:eastAsia="Times New Roman" w:hAnsi="Georgia" w:cs="Times New Roman"/>
+          <w:color w:val="000000"/>
+          <w:sz w:val="26"/>
+          <w:szCs w:val="26"/>
+          <w:lang w:val="en-US" w:eastAsia="ru-RU"/>
+        </w:rPr>
+        <w:t>fighting</w:t>
+      </w:r>
+      <w:r>
+        <w:rPr>
+          <w:rFonts w:ascii="Georgia" w:eastAsia="Times New Roman" w:hAnsi="Georgia" w:cs="Times New Roman"/>
+          <w:color w:val="000000"/>
+          <w:sz w:val="26"/>
+          <w:szCs w:val="26"/>
+          <w:lang w:val="en-US" w:eastAsia="ru-RU"/>
+        </w:rPr>
+        <w:t xml:space="preserve"> again?</w:t>
       </w:r>
     </w:p>
     <w:p>
@@ -2302,29 +2300,57 @@
           <w:szCs w:val="26"/>
           <w:lang w:val="en-US" w:eastAsia="ru-RU"/>
         </w:rPr>
-        <w:t xml:space="preserve">How long had you had </w:t>
-      </w:r>
-      <w:proofErr w:type="spellStart"/>
-      <w:r>
-        <w:rPr>
-          <w:rFonts w:ascii="Georgia" w:eastAsia="Times New Roman" w:hAnsi="Georgia" w:cs="Times New Roman"/>
-          <w:color w:val="000000"/>
-          <w:sz w:val="26"/>
-          <w:szCs w:val="26"/>
-          <w:lang w:val="en-US" w:eastAsia="ru-RU"/>
-        </w:rPr>
-        <w:t>legache</w:t>
-      </w:r>
-      <w:proofErr w:type="spellEnd"/>
-      <w:r>
-        <w:rPr>
-          <w:rFonts w:ascii="Georgia" w:eastAsia="Times New Roman" w:hAnsi="Georgia" w:cs="Times New Roman"/>
-          <w:color w:val="000000"/>
-          <w:sz w:val="26"/>
-          <w:szCs w:val="26"/>
-          <w:lang w:val="en-US" w:eastAsia="ru-RU"/>
-        </w:rPr>
-        <w:t>?</w:t>
+        <w:t>How long have you</w:t>
+      </w:r>
+      <w:r>
+        <w:rPr>
+          <w:rFonts w:ascii="Georgia" w:eastAsia="Times New Roman" w:hAnsi="Georgia" w:cs="Times New Roman"/>
+          <w:color w:val="000000"/>
+          <w:sz w:val="26"/>
+          <w:szCs w:val="26"/>
+          <w:lang w:val="en-US" w:eastAsia="ru-RU"/>
+        </w:rPr>
+        <w:t xml:space="preserve"> been</w:t>
+      </w:r>
+      <w:r>
+        <w:rPr>
+          <w:rFonts w:ascii="Georgia" w:eastAsia="Times New Roman" w:hAnsi="Georgia" w:cs="Times New Roman"/>
+          <w:color w:val="000000"/>
+          <w:sz w:val="26"/>
+          <w:szCs w:val="26"/>
+          <w:lang w:val="en-US" w:eastAsia="ru-RU"/>
+        </w:rPr>
+        <w:t xml:space="preserve"> having</w:t>
+      </w:r>
+      <w:r>
+        <w:rPr>
+          <w:rFonts w:ascii="Georgia" w:eastAsia="Times New Roman" w:hAnsi="Georgia" w:cs="Times New Roman"/>
+          <w:color w:val="000000"/>
+          <w:sz w:val="26"/>
+          <w:szCs w:val="26"/>
+          <w:lang w:val="en-US" w:eastAsia="ru-RU"/>
+        </w:rPr>
+        <w:t xml:space="preserve"> leg</w:t>
+      </w:r>
+      <w:r>
+        <w:rPr>
+          <w:rFonts w:ascii="Georgia" w:eastAsia="Times New Roman" w:hAnsi="Georgia" w:cs="Times New Roman"/>
+          <w:color w:val="000000"/>
+          <w:sz w:val="26"/>
+          <w:szCs w:val="26"/>
+          <w:lang w:val="en-US" w:eastAsia="ru-RU"/>
+        </w:rPr>
+        <w:t xml:space="preserve"> </w:t>
+      </w:r>
+      <w:r>
+        <w:rPr>
+          <w:rFonts w:ascii="Georgia" w:eastAsia="Times New Roman" w:hAnsi="Georgia" w:cs="Times New Roman"/>
+          <w:color w:val="000000"/>
+          <w:sz w:val="26"/>
+          <w:szCs w:val="26"/>
+          <w:lang w:val="en-US" w:eastAsia="ru-RU"/>
+        </w:rPr>
+        <w:t>ache?</w:t>
       </w:r>
     </w:p>
     <w:p>
@@ -2394,7 +2420,37 @@
           <w:szCs w:val="26"/>
           <w:lang w:val="en-US" w:eastAsia="ru-RU"/>
         </w:rPr>
-        <w:t>I was learning Japanese from August</w:t>
+        <w:t xml:space="preserve">I </w:t>
+      </w:r>
+      <w:r>
+        <w:rPr>
+          <w:rFonts w:ascii="Georgia" w:eastAsia="Times New Roman" w:hAnsi="Georgia" w:cs="Times New Roman"/>
+          <w:color w:val="000000"/>
+          <w:sz w:val="26"/>
+          <w:szCs w:val="26"/>
+          <w:lang w:val="en-US" w:eastAsia="ru-RU"/>
+        </w:rPr>
+        <w:t>have</w:t>
+      </w:r>
+      <w:r>
+        <w:rPr>
+          <w:rFonts w:ascii="Georgia" w:eastAsia="Times New Roman" w:hAnsi="Georgia" w:cs="Times New Roman"/>
+          <w:color w:val="000000"/>
+          <w:sz w:val="26"/>
+          <w:szCs w:val="26"/>
+          <w:lang w:val="en-US" w:eastAsia="ru-RU"/>
+        </w:rPr>
+        <w:t xml:space="preserve"> been</w:t>
+      </w:r>
+      <w:r>
+        <w:rPr>
+          <w:rFonts w:ascii="Georgia" w:eastAsia="Times New Roman" w:hAnsi="Georgia" w:cs="Times New Roman"/>
+          <w:color w:val="000000"/>
+          <w:sz w:val="26"/>
+          <w:szCs w:val="26"/>
+          <w:lang w:val="en-US" w:eastAsia="ru-RU"/>
+        </w:rPr>
+        <w:t xml:space="preserve"> learning Japanese from August</w:t>
       </w:r>
     </w:p>
     <w:p>
@@ -2411,9 +2467,19 @@
           <w:color w:val="000000"/>
           <w:sz w:val="26"/>
           <w:szCs w:val="26"/>
+          <w:lang w:val="en-US" w:eastAsia="ru-RU"/>
+        </w:rPr>
+      </w:pPr>
+      <w:r>
+        <w:rPr>
+          <w:rFonts w:ascii="Georgia" w:eastAsia="Times New Roman" w:hAnsi="Georgia" w:cs="Times New Roman"/>
+          <w:color w:val="000000"/>
+          <w:sz w:val="26"/>
+          <w:szCs w:val="26"/>
           <w:lang w:eastAsia="ru-RU"/>
         </w:rPr>
-      </w:pPr>
+        <w:t>Анна ищет работу шесть месяцев.</w:t>
+      </w:r>
       <w:r>
         <w:rPr>
           <w:rFonts w:ascii="Georgia" w:eastAsia="Times New Roman" w:hAnsi="Georgia" w:cs="Times New Roman"/>
@@ -2422,16 +2488,6 @@
           <w:szCs w:val="26"/>
           <w:lang w:eastAsia="ru-RU"/>
         </w:rPr>
-        <w:t>Анна ищет работу шесть месяцев.</w:t>
-      </w:r>
-      <w:r>
-        <w:rPr>
-          <w:rFonts w:ascii="Georgia" w:eastAsia="Times New Roman" w:hAnsi="Georgia" w:cs="Times New Roman"/>
-          <w:color w:val="000000"/>
-          <w:sz w:val="26"/>
-          <w:szCs w:val="26"/>
-          <w:lang w:eastAsia="ru-RU"/>
-        </w:rPr>
         <w:t xml:space="preserve"> </w:t>
       </w:r>
       <w:r>
@@ -2443,6 +2499,36 @@
           <w:lang w:val="en-US" w:eastAsia="ru-RU"/>
         </w:rPr>
         <w:t>A</w:t>
+      </w:r>
+      <w:r>
+        <w:rPr>
+          <w:rFonts w:ascii="Georgia" w:eastAsia="Times New Roman" w:hAnsi="Georgia" w:cs="Times New Roman"/>
+          <w:color w:val="000000"/>
+          <w:sz w:val="26"/>
+          <w:szCs w:val="26"/>
+          <w:lang w:val="en-US" w:eastAsia="ru-RU"/>
+        </w:rPr>
+        <w:t>nna has</w:t>
+      </w:r>
+      <w:r>
+        <w:rPr>
+          <w:rFonts w:ascii="Georgia" w:eastAsia="Times New Roman" w:hAnsi="Georgia" w:cs="Times New Roman"/>
+          <w:color w:val="000000"/>
+          <w:sz w:val="26"/>
+          <w:szCs w:val="26"/>
+          <w:lang w:val="en-US" w:eastAsia="ru-RU"/>
+        </w:rPr>
+        <w:t xml:space="preserve"> been</w:t>
+      </w:r>
+      <w:r>
+        <w:rPr>
+          <w:rFonts w:ascii="Georgia" w:eastAsia="Times New Roman" w:hAnsi="Georgia" w:cs="Times New Roman"/>
+          <w:color w:val="000000"/>
+          <w:sz w:val="26"/>
+          <w:szCs w:val="26"/>
+          <w:lang w:val="en-US" w:eastAsia="ru-RU"/>
+        </w:rPr>
+        <w:t xml:space="preserve"> searching job for a six month</w:t>
       </w:r>
     </w:p>
     <w:p>
@@ -2459,9 +2545,19 @@
           <w:color w:val="000000"/>
           <w:sz w:val="26"/>
           <w:szCs w:val="26"/>
+          <w:lang w:val="en-US" w:eastAsia="ru-RU"/>
+        </w:rPr>
+      </w:pPr>
+      <w:r>
+        <w:rPr>
+          <w:rFonts w:ascii="Georgia" w:eastAsia="Times New Roman" w:hAnsi="Georgia" w:cs="Times New Roman"/>
+          <w:color w:val="000000"/>
+          <w:sz w:val="26"/>
+          <w:szCs w:val="26"/>
           <w:lang w:eastAsia="ru-RU"/>
         </w:rPr>
-      </w:pPr>
+        <w:t>Они работают в Саратове с 1 января.</w:t>
+      </w:r>
       <w:r>
         <w:rPr>
           <w:rFonts w:ascii="Georgia" w:eastAsia="Times New Roman" w:hAnsi="Georgia" w:cs="Times New Roman"/>
@@ -2470,7 +2566,39 @@
           <w:szCs w:val="26"/>
           <w:lang w:eastAsia="ru-RU"/>
         </w:rPr>
-        <w:t>Они работают в Саратове с 1 января.</w:t>
+        <w:t xml:space="preserve"> </w:t>
+      </w:r>
+      <w:r>
+        <w:rPr>
+          <w:rFonts w:ascii="Georgia" w:eastAsia="Times New Roman" w:hAnsi="Georgia" w:cs="Times New Roman"/>
+          <w:color w:val="000000"/>
+          <w:sz w:val="26"/>
+          <w:szCs w:val="26"/>
+          <w:lang w:val="en-US" w:eastAsia="ru-RU"/>
+        </w:rPr>
+        <w:t xml:space="preserve">They have been working in Saratov </w:t>
+      </w:r>
+      <w:proofErr w:type="gramStart"/>
+      <w:r>
+        <w:rPr>
+          <w:rFonts w:ascii="Georgia" w:eastAsia="Times New Roman" w:hAnsi="Georgia" w:cs="Times New Roman"/>
+          <w:color w:val="000000"/>
+          <w:sz w:val="26"/>
+          <w:szCs w:val="26"/>
+          <w:lang w:val="en-US" w:eastAsia="ru-RU"/>
+        </w:rPr>
+        <w:t>since  January</w:t>
+      </w:r>
+      <w:proofErr w:type="gramEnd"/>
+      <w:r>
+        <w:rPr>
+          <w:rFonts w:ascii="Georgia" w:eastAsia="Times New Roman" w:hAnsi="Georgia" w:cs="Times New Roman"/>
+          <w:color w:val="000000"/>
+          <w:sz w:val="26"/>
+          <w:szCs w:val="26"/>
+          <w:lang w:val="en-US" w:eastAsia="ru-RU"/>
+        </w:rPr>
+        <w:t xml:space="preserve"> 1.</w:t>
       </w:r>
     </w:p>
     <w:p>
@@ -2487,9 +2615,19 @@
           <w:color w:val="000000"/>
           <w:sz w:val="26"/>
           <w:szCs w:val="26"/>
+          <w:lang w:val="en-US" w:eastAsia="ru-RU"/>
+        </w:rPr>
+      </w:pPr>
+      <w:r>
+        <w:rPr>
+          <w:rFonts w:ascii="Georgia" w:eastAsia="Times New Roman" w:hAnsi="Georgia" w:cs="Times New Roman"/>
+          <w:color w:val="000000"/>
+          <w:sz w:val="26"/>
+          <w:szCs w:val="26"/>
           <w:lang w:eastAsia="ru-RU"/>
         </w:rPr>
-      </w:pPr>
+        <w:t>Какой глубокий снег! Сколько времени шел снег?</w:t>
+      </w:r>
       <w:r>
         <w:rPr>
           <w:rFonts w:ascii="Georgia" w:eastAsia="Times New Roman" w:hAnsi="Georgia" w:cs="Times New Roman"/>
@@ -2498,7 +2636,17 @@
           <w:szCs w:val="26"/>
           <w:lang w:eastAsia="ru-RU"/>
         </w:rPr>
-        <w:t>Какой глубокий снег! Сколько времени шел снег?</w:t>
+        <w:t xml:space="preserve"> </w:t>
+      </w:r>
+      <w:r>
+        <w:rPr>
+          <w:rFonts w:ascii="Georgia" w:eastAsia="Times New Roman" w:hAnsi="Georgia" w:cs="Times New Roman"/>
+          <w:color w:val="000000"/>
+          <w:sz w:val="26"/>
+          <w:szCs w:val="26"/>
+          <w:lang w:val="en-US" w:eastAsia="ru-RU"/>
+        </w:rPr>
+        <w:t>What the snow deep! How much time have been snowing?</w:t>
       </w:r>
     </w:p>
     <w:p>
@@ -2515,9 +2663,29 @@
           <w:color w:val="000000"/>
           <w:sz w:val="26"/>
           <w:szCs w:val="26"/>
+          <w:lang w:val="en-US" w:eastAsia="ru-RU"/>
+        </w:rPr>
+      </w:pPr>
+      <w:r>
+        <w:rPr>
+          <w:rFonts w:ascii="Georgia" w:eastAsia="Times New Roman" w:hAnsi="Georgia" w:cs="Times New Roman"/>
+          <w:color w:val="000000"/>
+          <w:sz w:val="26"/>
+          <w:szCs w:val="26"/>
           <w:lang w:eastAsia="ru-RU"/>
         </w:rPr>
-      </w:pPr>
+        <w:t>Весь</w:t>
+      </w:r>
+      <w:r>
+        <w:rPr>
+          <w:rFonts w:ascii="Georgia" w:eastAsia="Times New Roman" w:hAnsi="Georgia" w:cs="Times New Roman"/>
+          <w:color w:val="000000"/>
+          <w:sz w:val="26"/>
+          <w:szCs w:val="26"/>
+          <w:lang w:val="en-US" w:eastAsia="ru-RU"/>
+        </w:rPr>
+        <w:t xml:space="preserve"> </w:t>
+      </w:r>
       <w:r>
         <w:rPr>
           <w:rFonts w:ascii="Georgia" w:eastAsia="Times New Roman" w:hAnsi="Georgia" w:cs="Times New Roman"/>
@@ -2526,7 +2694,77 @@
           <w:szCs w:val="26"/>
           <w:lang w:eastAsia="ru-RU"/>
         </w:rPr>
-        <w:t>Весь день идет дождь.</w:t>
+        <w:t>день</w:t>
+      </w:r>
+      <w:r>
+        <w:rPr>
+          <w:rFonts w:ascii="Georgia" w:eastAsia="Times New Roman" w:hAnsi="Georgia" w:cs="Times New Roman"/>
+          <w:color w:val="000000"/>
+          <w:sz w:val="26"/>
+          <w:szCs w:val="26"/>
+          <w:lang w:val="en-US" w:eastAsia="ru-RU"/>
+        </w:rPr>
+        <w:t xml:space="preserve"> </w:t>
+      </w:r>
+      <w:r>
+        <w:rPr>
+          <w:rFonts w:ascii="Georgia" w:eastAsia="Times New Roman" w:hAnsi="Georgia" w:cs="Times New Roman"/>
+          <w:color w:val="000000"/>
+          <w:sz w:val="26"/>
+          <w:szCs w:val="26"/>
+          <w:lang w:eastAsia="ru-RU"/>
+        </w:rPr>
+        <w:t>идет</w:t>
+      </w:r>
+      <w:r>
+        <w:rPr>
+          <w:rFonts w:ascii="Georgia" w:eastAsia="Times New Roman" w:hAnsi="Georgia" w:cs="Times New Roman"/>
+          <w:color w:val="000000"/>
+          <w:sz w:val="26"/>
+          <w:szCs w:val="26"/>
+          <w:lang w:val="en-US" w:eastAsia="ru-RU"/>
+        </w:rPr>
+        <w:t xml:space="preserve"> </w:t>
+      </w:r>
+      <w:r>
+        <w:rPr>
+          <w:rFonts w:ascii="Georgia" w:eastAsia="Times New Roman" w:hAnsi="Georgia" w:cs="Times New Roman"/>
+          <w:color w:val="000000"/>
+          <w:sz w:val="26"/>
+          <w:szCs w:val="26"/>
+          <w:lang w:eastAsia="ru-RU"/>
+        </w:rPr>
+        <w:t>дождь</w:t>
+      </w:r>
+      <w:r>
+        <w:rPr>
+          <w:rFonts w:ascii="Georgia" w:eastAsia="Times New Roman" w:hAnsi="Georgia" w:cs="Times New Roman"/>
+          <w:color w:val="000000"/>
+          <w:sz w:val="26"/>
+          <w:szCs w:val="26"/>
+          <w:lang w:val="en-US" w:eastAsia="ru-RU"/>
+        </w:rPr>
+        <w:t>.</w:t>
+      </w:r>
+      <w:r>
+        <w:rPr>
+          <w:rFonts w:ascii="Georgia" w:eastAsia="Times New Roman" w:hAnsi="Georgia" w:cs="Times New Roman"/>
+          <w:color w:val="000000"/>
+          <w:sz w:val="26"/>
+          <w:szCs w:val="26"/>
+          <w:lang w:val="en-US" w:eastAsia="ru-RU"/>
+        </w:rPr>
+        <w:t xml:space="preserve"> </w:t>
+      </w:r>
+      <w:r>
+        <w:rPr>
+          <w:rFonts w:ascii="Georgia" w:eastAsia="Times New Roman" w:hAnsi="Georgia" w:cs="Times New Roman"/>
+          <w:color w:val="000000"/>
+          <w:sz w:val="26"/>
+          <w:szCs w:val="26"/>
+          <w:lang w:val="en-US" w:eastAsia="ru-RU"/>
+        </w:rPr>
+        <w:t>It has been raining for all day</w:t>
       </w:r>
     </w:p>
     <w:p>
@@ -2543,9 +2781,19 @@
           <w:color w:val="000000"/>
           <w:sz w:val="26"/>
           <w:szCs w:val="26"/>
+          <w:lang w:val="en-US" w:eastAsia="ru-RU"/>
+        </w:rPr>
+      </w:pPr>
+      <w:r>
+        <w:rPr>
+          <w:rFonts w:ascii="Georgia" w:eastAsia="Times New Roman" w:hAnsi="Georgia" w:cs="Times New Roman"/>
+          <w:color w:val="000000"/>
+          <w:sz w:val="26"/>
+          <w:szCs w:val="26"/>
           <w:lang w:eastAsia="ru-RU"/>
         </w:rPr>
-      </w:pPr>
+        <w:t>Я живу здесь около пяти лет.</w:t>
+      </w:r>
       <w:r>
         <w:rPr>
           <w:rFonts w:ascii="Georgia" w:eastAsia="Times New Roman" w:hAnsi="Georgia" w:cs="Times New Roman"/>
@@ -2554,7 +2802,17 @@
           <w:szCs w:val="26"/>
           <w:lang w:eastAsia="ru-RU"/>
         </w:rPr>
-        <w:t>Я живу здесь около пяти лет.</w:t>
+        <w:t xml:space="preserve"> </w:t>
+      </w:r>
+      <w:r>
+        <w:rPr>
+          <w:rFonts w:ascii="Georgia" w:eastAsia="Times New Roman" w:hAnsi="Georgia" w:cs="Times New Roman"/>
+          <w:color w:val="000000"/>
+          <w:sz w:val="26"/>
+          <w:szCs w:val="26"/>
+          <w:lang w:val="en-US" w:eastAsia="ru-RU"/>
+        </w:rPr>
+        <w:t>I have been living here around 5 years</w:t>
       </w:r>
     </w:p>
     <w:p>
@@ -2571,9 +2829,19 @@
           <w:color w:val="000000"/>
           <w:sz w:val="26"/>
           <w:szCs w:val="26"/>
+          <w:lang w:val="en-US" w:eastAsia="ru-RU"/>
+        </w:rPr>
+      </w:pPr>
+      <w:r>
+        <w:rPr>
+          <w:rFonts w:ascii="Georgia" w:eastAsia="Times New Roman" w:hAnsi="Georgia" w:cs="Times New Roman"/>
+          <w:color w:val="000000"/>
+          <w:sz w:val="26"/>
+          <w:szCs w:val="26"/>
           <w:lang w:eastAsia="ru-RU"/>
         </w:rPr>
-      </w:pPr>
+        <w:t>Вы слишком долго смотрите телевизор.</w:t>
+      </w:r>
       <w:r>
         <w:rPr>
           <w:rFonts w:ascii="Georgia" w:eastAsia="Times New Roman" w:hAnsi="Georgia" w:cs="Times New Roman"/>
@@ -2582,7 +2850,27 @@
           <w:szCs w:val="26"/>
           <w:lang w:eastAsia="ru-RU"/>
         </w:rPr>
-        <w:t>Вы слишком долго смотрите телевизор.</w:t>
+        <w:t xml:space="preserve"> </w:t>
+      </w:r>
+      <w:r>
+        <w:rPr>
+          <w:rFonts w:ascii="Georgia" w:eastAsia="Times New Roman" w:hAnsi="Georgia" w:cs="Times New Roman"/>
+          <w:color w:val="000000"/>
+          <w:sz w:val="26"/>
+          <w:szCs w:val="26"/>
+          <w:lang w:val="en-US" w:eastAsia="ru-RU"/>
+        </w:rPr>
+        <w:t>You have been</w:t>
+      </w:r>
+      <w:r>
+        <w:rPr>
+          <w:rFonts w:ascii="Georgia" w:eastAsia="Times New Roman" w:hAnsi="Georgia" w:cs="Times New Roman"/>
+          <w:color w:val="000000"/>
+          <w:sz w:val="26"/>
+          <w:szCs w:val="26"/>
+          <w:lang w:val="en-US" w:eastAsia="ru-RU"/>
+        </w:rPr>
+        <w:t xml:space="preserve"> too much looking TV</w:t>
       </w:r>
     </w:p>
     <w:p>
@@ -2599,9 +2887,19 @@
           <w:color w:val="000000"/>
           <w:sz w:val="26"/>
           <w:szCs w:val="26"/>
+          <w:lang w:val="en-US" w:eastAsia="ru-RU"/>
+        </w:rPr>
+      </w:pPr>
+      <w:r>
+        <w:rPr>
+          <w:rFonts w:ascii="Georgia" w:eastAsia="Times New Roman" w:hAnsi="Georgia" w:cs="Times New Roman"/>
+          <w:color w:val="000000"/>
+          <w:sz w:val="26"/>
+          <w:szCs w:val="26"/>
           <w:lang w:eastAsia="ru-RU"/>
         </w:rPr>
-      </w:pPr>
+        <w:t>Я жду Петра уже около часа.</w:t>
+      </w:r>
       <w:r>
         <w:rPr>
           <w:rFonts w:ascii="Georgia" w:eastAsia="Times New Roman" w:hAnsi="Georgia" w:cs="Times New Roman"/>
@@ -2610,7 +2908,17 @@
           <w:szCs w:val="26"/>
           <w:lang w:eastAsia="ru-RU"/>
         </w:rPr>
-        <w:t>Я жду Петра уже около часа.</w:t>
+        <w:t xml:space="preserve"> </w:t>
+      </w:r>
+      <w:r>
+        <w:rPr>
+          <w:rFonts w:ascii="Georgia" w:eastAsia="Times New Roman" w:hAnsi="Georgia" w:cs="Times New Roman"/>
+          <w:color w:val="000000"/>
+          <w:sz w:val="26"/>
+          <w:szCs w:val="26"/>
+          <w:lang w:val="en-US" w:eastAsia="ru-RU"/>
+        </w:rPr>
+        <w:t>I have been waiting for Peter  around hour</w:t>
       </w:r>
     </w:p>
     <w:p>
@@ -2627,9 +2935,29 @@
           <w:color w:val="000000"/>
           <w:sz w:val="26"/>
           <w:szCs w:val="26"/>
+          <w:lang w:val="en-US" w:eastAsia="ru-RU"/>
+        </w:rPr>
+      </w:pPr>
+      <w:r>
+        <w:rPr>
+          <w:rFonts w:ascii="Georgia" w:eastAsia="Times New Roman" w:hAnsi="Georgia" w:cs="Times New Roman"/>
+          <w:color w:val="000000"/>
+          <w:sz w:val="26"/>
+          <w:szCs w:val="26"/>
           <w:lang w:eastAsia="ru-RU"/>
         </w:rPr>
-      </w:pPr>
+        <w:t>Дети</w:t>
+      </w:r>
+      <w:r>
+        <w:rPr>
+          <w:rFonts w:ascii="Georgia" w:eastAsia="Times New Roman" w:hAnsi="Georgia" w:cs="Times New Roman"/>
+          <w:color w:val="000000"/>
+          <w:sz w:val="26"/>
+          <w:szCs w:val="26"/>
+          <w:lang w:val="en-US" w:eastAsia="ru-RU"/>
+        </w:rPr>
+        <w:t xml:space="preserve"> </w:t>
+      </w:r>
       <w:r>
         <w:rPr>
           <w:rFonts w:ascii="Georgia" w:eastAsia="Times New Roman" w:hAnsi="Georgia" w:cs="Times New Roman"/>
@@ -2638,7 +2966,67 @@
           <w:szCs w:val="26"/>
           <w:lang w:eastAsia="ru-RU"/>
         </w:rPr>
-        <w:t>Дети плавают уже полчаса.</w:t>
+        <w:t>плавают</w:t>
+      </w:r>
+      <w:r>
+        <w:rPr>
+          <w:rFonts w:ascii="Georgia" w:eastAsia="Times New Roman" w:hAnsi="Georgia" w:cs="Times New Roman"/>
+          <w:color w:val="000000"/>
+          <w:sz w:val="26"/>
+          <w:szCs w:val="26"/>
+          <w:lang w:val="en-US" w:eastAsia="ru-RU"/>
+        </w:rPr>
+        <w:t xml:space="preserve"> </w:t>
+      </w:r>
+      <w:r>
+        <w:rPr>
+          <w:rFonts w:ascii="Georgia" w:eastAsia="Times New Roman" w:hAnsi="Georgia" w:cs="Times New Roman"/>
+          <w:color w:val="000000"/>
+          <w:sz w:val="26"/>
+          <w:szCs w:val="26"/>
+          <w:lang w:eastAsia="ru-RU"/>
+        </w:rPr>
+        <w:t>уже</w:t>
+      </w:r>
+      <w:r>
+        <w:rPr>
+          <w:rFonts w:ascii="Georgia" w:eastAsia="Times New Roman" w:hAnsi="Georgia" w:cs="Times New Roman"/>
+          <w:color w:val="000000"/>
+          <w:sz w:val="26"/>
+          <w:szCs w:val="26"/>
+          <w:lang w:val="en-US" w:eastAsia="ru-RU"/>
+        </w:rPr>
+        <w:t xml:space="preserve"> </w:t>
+      </w:r>
+      <w:r>
+        <w:rPr>
+          <w:rFonts w:ascii="Georgia" w:eastAsia="Times New Roman" w:hAnsi="Georgia" w:cs="Times New Roman"/>
+          <w:color w:val="000000"/>
+          <w:sz w:val="26"/>
+          <w:szCs w:val="26"/>
+          <w:lang w:eastAsia="ru-RU"/>
+        </w:rPr>
+        <w:t>полчаса</w:t>
+      </w:r>
+      <w:r>
+        <w:rPr>
+          <w:rFonts w:ascii="Georgia" w:eastAsia="Times New Roman" w:hAnsi="Georgia" w:cs="Times New Roman"/>
+          <w:color w:val="000000"/>
+          <w:sz w:val="26"/>
+          <w:szCs w:val="26"/>
+          <w:lang w:val="en-US" w:eastAsia="ru-RU"/>
+        </w:rPr>
+        <w:t>.</w:t>
+      </w:r>
+      <w:r>
+        <w:rPr>
+          <w:rFonts w:ascii="Georgia" w:eastAsia="Times New Roman" w:hAnsi="Georgia" w:cs="Times New Roman"/>
+          <w:color w:val="000000"/>
+          <w:sz w:val="26"/>
+          <w:szCs w:val="26"/>
+          <w:lang w:val="en-US" w:eastAsia="ru-RU"/>
+        </w:rPr>
+        <w:t xml:space="preserve"> Kids have been swimming around 30 minutes</w:t>
       </w:r>
     </w:p>
     <w:p>
@@ -2655,9 +3043,19 @@
           <w:color w:val="000000"/>
           <w:sz w:val="26"/>
           <w:szCs w:val="26"/>
+          <w:lang w:val="en-US" w:eastAsia="ru-RU"/>
+        </w:rPr>
+      </w:pPr>
+      <w:r>
+        <w:rPr>
+          <w:rFonts w:ascii="Georgia" w:eastAsia="Times New Roman" w:hAnsi="Georgia" w:cs="Times New Roman"/>
+          <w:color w:val="000000"/>
+          <w:sz w:val="26"/>
+          <w:szCs w:val="26"/>
           <w:lang w:eastAsia="ru-RU"/>
         </w:rPr>
-      </w:pPr>
+        <w:t>Они работают в саду с 8 часов.</w:t>
+      </w:r>
       <w:r>
         <w:rPr>
           <w:rFonts w:ascii="Georgia" w:eastAsia="Times New Roman" w:hAnsi="Georgia" w:cs="Times New Roman"/>
@@ -2666,7 +3064,17 @@
           <w:szCs w:val="26"/>
           <w:lang w:eastAsia="ru-RU"/>
         </w:rPr>
-        <w:t>Они работают в саду с 8 часов.</w:t>
+        <w:t xml:space="preserve"> </w:t>
+      </w:r>
+      <w:r>
+        <w:rPr>
+          <w:rFonts w:ascii="Georgia" w:eastAsia="Times New Roman" w:hAnsi="Georgia" w:cs="Times New Roman"/>
+          <w:color w:val="000000"/>
+          <w:sz w:val="26"/>
+          <w:szCs w:val="26"/>
+          <w:lang w:val="en-US" w:eastAsia="ru-RU"/>
+        </w:rPr>
+        <w:t>They have been working in a garden since 8 hours</w:t>
       </w:r>
     </w:p>
     <w:p>
@@ -2683,9 +3091,19 @@
           <w:color w:val="000000"/>
           <w:sz w:val="26"/>
           <w:szCs w:val="26"/>
+          <w:lang w:val="en-US" w:eastAsia="ru-RU"/>
+        </w:rPr>
+      </w:pPr>
+      <w:r>
+        <w:rPr>
+          <w:rFonts w:ascii="Georgia" w:eastAsia="Times New Roman" w:hAnsi="Georgia" w:cs="Times New Roman"/>
+          <w:color w:val="000000"/>
+          <w:sz w:val="26"/>
+          <w:szCs w:val="26"/>
           <w:lang w:eastAsia="ru-RU"/>
         </w:rPr>
-      </w:pPr>
+        <w:t>Наконец я нашел книгу, которую искал целый день.</w:t>
+      </w:r>
       <w:r>
         <w:rPr>
           <w:rFonts w:ascii="Georgia" w:eastAsia="Times New Roman" w:hAnsi="Georgia" w:cs="Times New Roman"/>
@@ -2694,7 +3112,17 @@
           <w:szCs w:val="26"/>
           <w:lang w:eastAsia="ru-RU"/>
         </w:rPr>
-        <w:t>Наконец я нашел книгу, которую искал целый день.</w:t>
+        <w:t xml:space="preserve"> </w:t>
+      </w:r>
+      <w:r>
+        <w:rPr>
+          <w:rFonts w:ascii="Georgia" w:eastAsia="Times New Roman" w:hAnsi="Georgia" w:cs="Times New Roman"/>
+          <w:color w:val="000000"/>
+          <w:sz w:val="26"/>
+          <w:szCs w:val="26"/>
+          <w:lang w:val="en-US" w:eastAsia="ru-RU"/>
+        </w:rPr>
+        <w:t>Finally I have found a book, which I have been looking for all day</w:t>
       </w:r>
     </w:p>
     <w:p>
@@ -2707,16 +3135,16 @@
           <w:color w:val="000000"/>
           <w:sz w:val="26"/>
           <w:szCs w:val="26"/>
-          <w:lang w:eastAsia="ru-RU"/>
-        </w:rPr>
-      </w:pPr>
-      <w:r>
-        <w:rPr>
-          <w:rFonts w:ascii="Georgia" w:eastAsia="Times New Roman" w:hAnsi="Georgia" w:cs="Times New Roman"/>
-          <w:color w:val="000000"/>
-          <w:sz w:val="26"/>
-          <w:szCs w:val="26"/>
-          <w:lang w:eastAsia="ru-RU"/>
+          <w:lang w:val="en-US" w:eastAsia="ru-RU"/>
+        </w:rPr>
+      </w:pPr>
+      <w:r>
+        <w:rPr>
+          <w:rFonts w:ascii="Georgia" w:eastAsia="Times New Roman" w:hAnsi="Georgia" w:cs="Times New Roman"/>
+          <w:color w:val="000000"/>
+          <w:sz w:val="26"/>
+          <w:szCs w:val="26"/>
+          <w:lang w:val="en-US" w:eastAsia="ru-RU"/>
         </w:rPr>
         <w:t> </w:t>
       </w:r>
@@ -2787,7 +3215,27 @@
           <w:szCs w:val="26"/>
           <w:lang w:val="en-US" w:eastAsia="ru-RU"/>
         </w:rPr>
-        <w:t>All these days he _________ (talk) about his new plan.</w:t>
+        <w:t xml:space="preserve">All these days he </w:t>
+      </w:r>
+      <w:r>
+        <w:rPr>
+          <w:rFonts w:ascii="Georgia" w:eastAsia="Times New Roman" w:hAnsi="Georgia" w:cs="Times New Roman"/>
+          <w:color w:val="000000"/>
+          <w:sz w:val="26"/>
+          <w:szCs w:val="26"/>
+          <w:lang w:val="en-US" w:eastAsia="ru-RU"/>
+        </w:rPr>
+        <w:t>has been talking</w:t>
+      </w:r>
+      <w:r>
+        <w:rPr>
+          <w:rFonts w:ascii="Georgia" w:eastAsia="Times New Roman" w:hAnsi="Georgia" w:cs="Times New Roman"/>
+          <w:color w:val="000000"/>
+          <w:sz w:val="26"/>
+          <w:szCs w:val="26"/>
+          <w:lang w:val="en-US" w:eastAsia="ru-RU"/>
+        </w:rPr>
+        <w:t>_________ (talk) about his new plan.</w:t>
       </w:r>
     </w:p>
     <w:p>
@@ -2815,7 +3263,27 @@
           <w:szCs w:val="26"/>
           <w:lang w:val="en-US" w:eastAsia="ru-RU"/>
         </w:rPr>
-        <w:t>Here is Mrs. Brown who we ____________ (speak) about for a long time.</w:t>
+        <w:t xml:space="preserve">Here is Mrs. Brown who we </w:t>
+      </w:r>
+      <w:r>
+        <w:rPr>
+          <w:rFonts w:ascii="Georgia" w:eastAsia="Times New Roman" w:hAnsi="Georgia" w:cs="Times New Roman"/>
+          <w:color w:val="000000"/>
+          <w:sz w:val="26"/>
+          <w:szCs w:val="26"/>
+          <w:lang w:val="en-US" w:eastAsia="ru-RU"/>
+        </w:rPr>
+        <w:t>have been speaking</w:t>
+      </w:r>
+      <w:r>
+        <w:rPr>
+          <w:rFonts w:ascii="Georgia" w:eastAsia="Times New Roman" w:hAnsi="Georgia" w:cs="Times New Roman"/>
+          <w:color w:val="000000"/>
+          <w:sz w:val="26"/>
+          <w:szCs w:val="26"/>
+          <w:lang w:val="en-US" w:eastAsia="ru-RU"/>
+        </w:rPr>
+        <w:t>____________ (speak) about for a long time.</w:t>
       </w:r>
     </w:p>
     <w:p>
@@ -2843,7 +3311,27 @@
           <w:szCs w:val="26"/>
           <w:lang w:val="en-US" w:eastAsia="ru-RU"/>
         </w:rPr>
-        <w:t>You ___________ (watch) TV too long.</w:t>
+        <w:t xml:space="preserve">You </w:t>
+      </w:r>
+      <w:r>
+        <w:rPr>
+          <w:rFonts w:ascii="Georgia" w:eastAsia="Times New Roman" w:hAnsi="Georgia" w:cs="Times New Roman"/>
+          <w:color w:val="000000"/>
+          <w:sz w:val="26"/>
+          <w:szCs w:val="26"/>
+          <w:lang w:val="en-US" w:eastAsia="ru-RU"/>
+        </w:rPr>
+        <w:t>have been watching</w:t>
+      </w:r>
+      <w:r>
+        <w:rPr>
+          <w:rFonts w:ascii="Georgia" w:eastAsia="Times New Roman" w:hAnsi="Georgia" w:cs="Times New Roman"/>
+          <w:color w:val="000000"/>
+          <w:sz w:val="26"/>
+          <w:szCs w:val="26"/>
+          <w:lang w:val="en-US" w:eastAsia="ru-RU"/>
+        </w:rPr>
+        <w:t>___________ (watch) TV too long.</w:t>
       </w:r>
     </w:p>
     <w:p>
@@ -2871,7 +3359,27 @@
           <w:szCs w:val="26"/>
           <w:lang w:val="en-US" w:eastAsia="ru-RU"/>
         </w:rPr>
-        <w:t>He ___________ (sit) here all the time.</w:t>
+        <w:t xml:space="preserve">He </w:t>
+      </w:r>
+      <w:r>
+        <w:rPr>
+          <w:rFonts w:ascii="Georgia" w:eastAsia="Times New Roman" w:hAnsi="Georgia" w:cs="Times New Roman"/>
+          <w:color w:val="000000"/>
+          <w:sz w:val="26"/>
+          <w:szCs w:val="26"/>
+          <w:lang w:val="en-US" w:eastAsia="ru-RU"/>
+        </w:rPr>
+        <w:t>has been sitting</w:t>
+      </w:r>
+      <w:r>
+        <w:rPr>
+          <w:rFonts w:ascii="Georgia" w:eastAsia="Times New Roman" w:hAnsi="Georgia" w:cs="Times New Roman"/>
+          <w:color w:val="000000"/>
+          <w:sz w:val="26"/>
+          <w:szCs w:val="26"/>
+          <w:lang w:val="en-US" w:eastAsia="ru-RU"/>
+        </w:rPr>
+        <w:t>___________ (sit) here all the time.</w:t>
       </w:r>
     </w:p>
     <w:p>
@@ -2924,6 +3432,7 @@
           <w:bdr w:val="none" w:sz="0" w:space="0" w:color="auto" w:frame="1"/>
           <w:lang w:eastAsia="ru-RU"/>
         </w:rPr>
+        <w:lastRenderedPageBreak/>
         <w:t>Упрaжнение</w:t>
       </w:r>
       <w:proofErr w:type="spellEnd"/>
@@ -3171,7 +3680,7 @@
           <w:color w:val="000000"/>
           <w:sz w:val="26"/>
           <w:szCs w:val="26"/>
-          <w:lang w:eastAsia="ru-RU"/>
+          <w:lang w:val="en-US" w:eastAsia="ru-RU"/>
         </w:rPr>
       </w:pPr>
       <w:r>
@@ -3190,75 +3699,19 @@
           <w:color w:val="000000"/>
           <w:sz w:val="26"/>
           <w:szCs w:val="26"/>
-          <w:lang w:eastAsia="ru-RU"/>
-        </w:rPr>
-        <w:t>(</w:t>
-      </w:r>
-      <w:proofErr w:type="spellStart"/>
-      <w:r>
-        <w:rPr>
-          <w:rFonts w:ascii="Georgia" w:eastAsia="Times New Roman" w:hAnsi="Georgia" w:cs="Times New Roman"/>
-          <w:color w:val="000000"/>
-          <w:sz w:val="26"/>
-          <w:szCs w:val="26"/>
-          <w:lang w:eastAsia="ru-RU"/>
-        </w:rPr>
-        <w:t>all</w:t>
-      </w:r>
-      <w:proofErr w:type="spellEnd"/>
-      <w:r>
-        <w:rPr>
-          <w:rFonts w:ascii="Georgia" w:eastAsia="Times New Roman" w:hAnsi="Georgia" w:cs="Times New Roman"/>
-          <w:color w:val="000000"/>
-          <w:sz w:val="26"/>
-          <w:szCs w:val="26"/>
-          <w:lang w:eastAsia="ru-RU"/>
-        </w:rPr>
-        <w:t xml:space="preserve"> </w:t>
-      </w:r>
-      <w:proofErr w:type="spellStart"/>
-      <w:r>
-        <w:rPr>
-          <w:rFonts w:ascii="Georgia" w:eastAsia="Times New Roman" w:hAnsi="Georgia" w:cs="Times New Roman"/>
-          <w:color w:val="000000"/>
-          <w:sz w:val="26"/>
-          <w:szCs w:val="26"/>
-          <w:lang w:eastAsia="ru-RU"/>
-        </w:rPr>
-        <w:t>these</w:t>
-      </w:r>
-      <w:proofErr w:type="spellEnd"/>
-      <w:r>
-        <w:rPr>
-          <w:rFonts w:ascii="Georgia" w:eastAsia="Times New Roman" w:hAnsi="Georgia" w:cs="Times New Roman"/>
-          <w:color w:val="000000"/>
-          <w:sz w:val="26"/>
-          <w:szCs w:val="26"/>
-          <w:lang w:eastAsia="ru-RU"/>
-        </w:rPr>
-        <w:t xml:space="preserve"> </w:t>
-      </w:r>
-      <w:proofErr w:type="spellStart"/>
-      <w:r>
-        <w:rPr>
-          <w:rFonts w:ascii="Georgia" w:eastAsia="Times New Roman" w:hAnsi="Georgia" w:cs="Times New Roman"/>
-          <w:color w:val="000000"/>
-          <w:sz w:val="26"/>
-          <w:szCs w:val="26"/>
-          <w:lang w:eastAsia="ru-RU"/>
-        </w:rPr>
-        <w:t>days</w:t>
-      </w:r>
-      <w:proofErr w:type="spellEnd"/>
-      <w:r>
-        <w:rPr>
-          <w:rFonts w:ascii="Georgia" w:eastAsia="Times New Roman" w:hAnsi="Georgia" w:cs="Times New Roman"/>
-          <w:color w:val="000000"/>
-          <w:sz w:val="26"/>
-          <w:szCs w:val="26"/>
-          <w:lang w:eastAsia="ru-RU"/>
-        </w:rPr>
-        <w:t>)</w:t>
+          <w:lang w:val="en-US" w:eastAsia="ru-RU"/>
+        </w:rPr>
+        <w:t>(all these days)</w:t>
+      </w:r>
+      <w:r>
+        <w:rPr>
+          <w:rFonts w:ascii="Georgia" w:eastAsia="Times New Roman" w:hAnsi="Georgia" w:cs="Times New Roman"/>
+          <w:color w:val="000000"/>
+          <w:sz w:val="26"/>
+          <w:szCs w:val="26"/>
+          <w:lang w:val="en-US" w:eastAsia="ru-RU"/>
+        </w:rPr>
+        <w:t xml:space="preserve"> He has been talking about his plans all these days</w:t>
       </w:r>
     </w:p>
     <w:p>
@@ -3275,18 +3728,17 @@
           <w:color w:val="000000"/>
           <w:sz w:val="26"/>
           <w:szCs w:val="26"/>
-          <w:lang w:eastAsia="ru-RU"/>
-        </w:rPr>
-      </w:pPr>
-      <w:r>
-        <w:rPr>
-          <w:rFonts w:ascii="Georgia" w:eastAsia="Times New Roman" w:hAnsi="Georgia" w:cs="Times New Roman"/>
-          <w:color w:val="000000"/>
-          <w:sz w:val="26"/>
-          <w:szCs w:val="26"/>
-          <w:lang w:val="en-US" w:eastAsia="ru-RU"/>
-        </w:rPr>
-        <w:lastRenderedPageBreak/>
+          <w:lang w:val="en-US" w:eastAsia="ru-RU"/>
+        </w:rPr>
+      </w:pPr>
+      <w:r>
+        <w:rPr>
+          <w:rFonts w:ascii="Georgia" w:eastAsia="Times New Roman" w:hAnsi="Georgia" w:cs="Times New Roman"/>
+          <w:color w:val="000000"/>
+          <w:sz w:val="26"/>
+          <w:szCs w:val="26"/>
+          <w:lang w:val="en-US" w:eastAsia="ru-RU"/>
+        </w:rPr>
         <w:t xml:space="preserve">Have children been swimming long? </w:t>
       </w:r>
       <w:r>
@@ -3295,97 +3747,19 @@
           <w:color w:val="000000"/>
           <w:sz w:val="26"/>
           <w:szCs w:val="26"/>
-          <w:lang w:eastAsia="ru-RU"/>
-        </w:rPr>
-        <w:t>(</w:t>
-      </w:r>
-      <w:proofErr w:type="spellStart"/>
-      <w:r>
-        <w:rPr>
-          <w:rFonts w:ascii="Georgia" w:eastAsia="Times New Roman" w:hAnsi="Georgia" w:cs="Times New Roman"/>
-          <w:color w:val="000000"/>
-          <w:sz w:val="26"/>
-          <w:szCs w:val="26"/>
-          <w:lang w:eastAsia="ru-RU"/>
-        </w:rPr>
-        <w:t>for</w:t>
-      </w:r>
-      <w:proofErr w:type="spellEnd"/>
-      <w:r>
-        <w:rPr>
-          <w:rFonts w:ascii="Georgia" w:eastAsia="Times New Roman" w:hAnsi="Georgia" w:cs="Times New Roman"/>
-          <w:color w:val="000000"/>
-          <w:sz w:val="26"/>
-          <w:szCs w:val="26"/>
-          <w:lang w:eastAsia="ru-RU"/>
-        </w:rPr>
-        <w:t xml:space="preserve"> </w:t>
-      </w:r>
-      <w:proofErr w:type="spellStart"/>
-      <w:r>
-        <w:rPr>
-          <w:rFonts w:ascii="Georgia" w:eastAsia="Times New Roman" w:hAnsi="Georgia" w:cs="Times New Roman"/>
-          <w:color w:val="000000"/>
-          <w:sz w:val="26"/>
-          <w:szCs w:val="26"/>
-          <w:lang w:eastAsia="ru-RU"/>
-        </w:rPr>
-        <w:t>half</w:t>
-      </w:r>
-      <w:proofErr w:type="spellEnd"/>
-      <w:r>
-        <w:rPr>
-          <w:rFonts w:ascii="Georgia" w:eastAsia="Times New Roman" w:hAnsi="Georgia" w:cs="Times New Roman"/>
-          <w:color w:val="000000"/>
-          <w:sz w:val="26"/>
-          <w:szCs w:val="26"/>
-          <w:lang w:eastAsia="ru-RU"/>
-        </w:rPr>
-        <w:t xml:space="preserve"> </w:t>
-      </w:r>
-      <w:proofErr w:type="spellStart"/>
-      <w:r>
-        <w:rPr>
-          <w:rFonts w:ascii="Georgia" w:eastAsia="Times New Roman" w:hAnsi="Georgia" w:cs="Times New Roman"/>
-          <w:color w:val="000000"/>
-          <w:sz w:val="26"/>
-          <w:szCs w:val="26"/>
-          <w:lang w:eastAsia="ru-RU"/>
-        </w:rPr>
-        <w:t>an</w:t>
-      </w:r>
-      <w:proofErr w:type="spellEnd"/>
-      <w:r>
-        <w:rPr>
-          <w:rFonts w:ascii="Georgia" w:eastAsia="Times New Roman" w:hAnsi="Georgia" w:cs="Times New Roman"/>
-          <w:color w:val="000000"/>
-          <w:sz w:val="26"/>
-          <w:szCs w:val="26"/>
-          <w:lang w:eastAsia="ru-RU"/>
-        </w:rPr>
-        <w:t xml:space="preserve"> </w:t>
-      </w:r>
-      <w:proofErr w:type="spellStart"/>
-      <w:r>
-        <w:rPr>
-          <w:rFonts w:ascii="Georgia" w:eastAsia="Times New Roman" w:hAnsi="Georgia" w:cs="Times New Roman"/>
-          <w:color w:val="000000"/>
-          <w:sz w:val="26"/>
-          <w:szCs w:val="26"/>
-          <w:lang w:eastAsia="ru-RU"/>
-        </w:rPr>
-        <w:t>hour</w:t>
-      </w:r>
-      <w:proofErr w:type="spellEnd"/>
-      <w:r>
-        <w:rPr>
-          <w:rFonts w:ascii="Georgia" w:eastAsia="Times New Roman" w:hAnsi="Georgia" w:cs="Times New Roman"/>
-          <w:color w:val="000000"/>
-          <w:sz w:val="26"/>
-          <w:szCs w:val="26"/>
-          <w:lang w:eastAsia="ru-RU"/>
-        </w:rPr>
-        <w:t>)</w:t>
+          <w:lang w:val="en-US" w:eastAsia="ru-RU"/>
+        </w:rPr>
+        <w:t>(for half an hour)</w:t>
+      </w:r>
+      <w:r>
+        <w:rPr>
+          <w:rFonts w:ascii="Georgia" w:eastAsia="Times New Roman" w:hAnsi="Georgia" w:cs="Times New Roman"/>
+          <w:color w:val="000000"/>
+          <w:sz w:val="26"/>
+          <w:szCs w:val="26"/>
+          <w:lang w:val="en-US" w:eastAsia="ru-RU"/>
+        </w:rPr>
+        <w:t xml:space="preserve"> Children have been swimming for a half an hour</w:t>
       </w:r>
     </w:p>
     <w:p>
@@ -3402,7 +3776,7 @@
           <w:color w:val="000000"/>
           <w:sz w:val="26"/>
           <w:szCs w:val="26"/>
-          <w:lang w:eastAsia="ru-RU"/>
+          <w:lang w:val="en-US" w:eastAsia="ru-RU"/>
         </w:rPr>
       </w:pPr>
       <w:r>
@@ -3421,53 +3795,19 @@
           <w:color w:val="000000"/>
           <w:sz w:val="26"/>
           <w:szCs w:val="26"/>
-          <w:lang w:eastAsia="ru-RU"/>
-        </w:rPr>
-        <w:t>(</w:t>
-      </w:r>
-      <w:proofErr w:type="spellStart"/>
-      <w:r>
-        <w:rPr>
-          <w:rFonts w:ascii="Georgia" w:eastAsia="Times New Roman" w:hAnsi="Georgia" w:cs="Times New Roman"/>
-          <w:color w:val="000000"/>
-          <w:sz w:val="26"/>
-          <w:szCs w:val="26"/>
-          <w:lang w:eastAsia="ru-RU"/>
-        </w:rPr>
-        <w:t>for</w:t>
-      </w:r>
-      <w:proofErr w:type="spellEnd"/>
-      <w:r>
-        <w:rPr>
-          <w:rFonts w:ascii="Georgia" w:eastAsia="Times New Roman" w:hAnsi="Georgia" w:cs="Times New Roman"/>
-          <w:color w:val="000000"/>
-          <w:sz w:val="26"/>
-          <w:szCs w:val="26"/>
-          <w:lang w:eastAsia="ru-RU"/>
-        </w:rPr>
-        <w:t xml:space="preserve"> a </w:t>
-      </w:r>
-      <w:proofErr w:type="spellStart"/>
-      <w:r>
-        <w:rPr>
-          <w:rFonts w:ascii="Georgia" w:eastAsia="Times New Roman" w:hAnsi="Georgia" w:cs="Times New Roman"/>
-          <w:color w:val="000000"/>
-          <w:sz w:val="26"/>
-          <w:szCs w:val="26"/>
-          <w:lang w:eastAsia="ru-RU"/>
-        </w:rPr>
-        <w:t>week</w:t>
-      </w:r>
-      <w:proofErr w:type="spellEnd"/>
-      <w:r>
-        <w:rPr>
-          <w:rFonts w:ascii="Georgia" w:eastAsia="Times New Roman" w:hAnsi="Georgia" w:cs="Times New Roman"/>
-          <w:color w:val="000000"/>
-          <w:sz w:val="26"/>
-          <w:szCs w:val="26"/>
-          <w:lang w:eastAsia="ru-RU"/>
-        </w:rPr>
-        <w:t>)</w:t>
+          <w:lang w:val="en-US" w:eastAsia="ru-RU"/>
+        </w:rPr>
+        <w:t>(for a week)</w:t>
+      </w:r>
+      <w:r>
+        <w:rPr>
+          <w:rFonts w:ascii="Georgia" w:eastAsia="Times New Roman" w:hAnsi="Georgia" w:cs="Times New Roman"/>
+          <w:color w:val="000000"/>
+          <w:sz w:val="26"/>
+          <w:szCs w:val="26"/>
+          <w:lang w:val="en-US" w:eastAsia="ru-RU"/>
+        </w:rPr>
+        <w:t xml:space="preserve"> It has been raining for a week</w:t>
       </w:r>
     </w:p>
     <w:p>
@@ -3484,7 +3824,7 @@
           <w:color w:val="000000"/>
           <w:sz w:val="26"/>
           <w:szCs w:val="26"/>
-          <w:lang w:eastAsia="ru-RU"/>
+          <w:lang w:val="en-US" w:eastAsia="ru-RU"/>
         </w:rPr>
       </w:pPr>
       <w:r>
@@ -3503,78 +3843,30 @@
           <w:color w:val="000000"/>
           <w:sz w:val="26"/>
           <w:szCs w:val="26"/>
-          <w:lang w:eastAsia="ru-RU"/>
-        </w:rPr>
-        <w:t>(</w:t>
-      </w:r>
-      <w:proofErr w:type="spellStart"/>
-      <w:r>
-        <w:rPr>
-          <w:rFonts w:ascii="Georgia" w:eastAsia="Times New Roman" w:hAnsi="Georgia" w:cs="Times New Roman"/>
-          <w:color w:val="000000"/>
-          <w:sz w:val="26"/>
-          <w:szCs w:val="26"/>
-          <w:lang w:eastAsia="ru-RU"/>
-        </w:rPr>
-        <w:t>for</w:t>
-      </w:r>
-      <w:proofErr w:type="spellEnd"/>
-      <w:r>
-        <w:rPr>
-          <w:rFonts w:ascii="Georgia" w:eastAsia="Times New Roman" w:hAnsi="Georgia" w:cs="Times New Roman"/>
-          <w:color w:val="000000"/>
-          <w:sz w:val="26"/>
-          <w:szCs w:val="26"/>
-          <w:lang w:eastAsia="ru-RU"/>
-        </w:rPr>
-        <w:t xml:space="preserve"> </w:t>
-      </w:r>
-      <w:proofErr w:type="spellStart"/>
-      <w:r>
-        <w:rPr>
-          <w:rFonts w:ascii="Georgia" w:eastAsia="Times New Roman" w:hAnsi="Georgia" w:cs="Times New Roman"/>
-          <w:color w:val="000000"/>
-          <w:sz w:val="26"/>
-          <w:szCs w:val="26"/>
-          <w:lang w:eastAsia="ru-RU"/>
-        </w:rPr>
-        <w:t>three</w:t>
-      </w:r>
-      <w:proofErr w:type="spellEnd"/>
-      <w:r>
-        <w:rPr>
-          <w:rFonts w:ascii="Georgia" w:eastAsia="Times New Roman" w:hAnsi="Georgia" w:cs="Times New Roman"/>
-          <w:color w:val="000000"/>
-          <w:sz w:val="26"/>
-          <w:szCs w:val="26"/>
-          <w:lang w:eastAsia="ru-RU"/>
-        </w:rPr>
-        <w:t xml:space="preserve"> </w:t>
-      </w:r>
-      <w:proofErr w:type="spellStart"/>
-      <w:r>
-        <w:rPr>
-          <w:rFonts w:ascii="Georgia" w:eastAsia="Times New Roman" w:hAnsi="Georgia" w:cs="Times New Roman"/>
-          <w:color w:val="000000"/>
-          <w:sz w:val="26"/>
-          <w:szCs w:val="26"/>
-          <w:lang w:eastAsia="ru-RU"/>
-        </w:rPr>
-        <w:t>hours</w:t>
-      </w:r>
-      <w:proofErr w:type="spellEnd"/>
-      <w:r>
-        <w:rPr>
-          <w:rFonts w:ascii="Georgia" w:eastAsia="Times New Roman" w:hAnsi="Georgia" w:cs="Times New Roman"/>
-          <w:color w:val="000000"/>
-          <w:sz w:val="26"/>
-          <w:szCs w:val="26"/>
-          <w:lang w:eastAsia="ru-RU"/>
-        </w:rPr>
-        <w:t>) </w:t>
-      </w:r>
+          <w:lang w:val="en-US" w:eastAsia="ru-RU"/>
+        </w:rPr>
+        <w:t>(for three hours) </w:t>
+      </w:r>
+      <w:r>
+        <w:rPr>
+          <w:rFonts w:ascii="Georgia" w:eastAsia="Times New Roman" w:hAnsi="Georgia" w:cs="Times New Roman"/>
+          <w:color w:val="000000"/>
+          <w:sz w:val="26"/>
+          <w:szCs w:val="26"/>
+          <w:lang w:val="en-US" w:eastAsia="ru-RU"/>
+        </w:rPr>
+        <w:t>I have been translating the article for three hours</w:t>
+      </w:r>
+      <w:bookmarkStart w:id="0" w:name="_GoBack"/>
+      <w:bookmarkEnd w:id="0"/>
     </w:p>
-    <w:p/>
+    <w:p>
+      <w:pPr>
+        <w:rPr>
+          <w:lang w:val="en-US"/>
+        </w:rPr>
+      </w:pPr>
+    </w:p>
     <w:sectPr>
       <w:pgSz w:w="11906" w:h="16838"/>
       <w:pgMar w:top="1134" w:right="850" w:bottom="1134" w:left="1701" w:header="708" w:footer="708" w:gutter="0"/>

</xml_diff>